<commit_message>
Changed aside files as I'm reinstalling os.
</commit_message>
<xml_diff>
--- a/aside/eng_com/homework1.docx
+++ b/aside/eng_com/homework1.docx
@@ -327,8 +327,6 @@
       <w:r>
         <w:t>Inward facing</w:t>
       </w:r>
-      <w:bookmarkStart w:id="0" w:name="_GoBack"/>
-      <w:bookmarkEnd w:id="0"/>
     </w:p>
     <w:p>
       <w:pPr>
@@ -355,6 +353,50 @@
       <w:r>
         <w:t>Direct</w:t>
       </w:r>
+    </w:p>
+    <w:p>
+      <w:pPr>
+        <w:spacing w:line="360" w:lineRule="auto"/>
+      </w:pPr>
+    </w:p>
+    <w:p>
+      <w:pPr>
+        <w:spacing w:line="360" w:lineRule="auto"/>
+      </w:pPr>
+      <w:r>
+        <w:lastRenderedPageBreak/>
+        <w:t>P.42</w:t>
+      </w:r>
+    </w:p>
+    <w:p>
+      <w:pPr>
+        <w:spacing w:line="360" w:lineRule="auto"/>
+      </w:pPr>
+      <w:r>
+        <w:t>#1</w:t>
+      </w:r>
+      <w:r>
+        <w:t xml:space="preserve"> </w:t>
+      </w:r>
+      <w:r>
+        <w:t>–</w:t>
+      </w:r>
+      <w:r>
+        <w:t xml:space="preserve"> </w:t>
+      </w:r>
+      <w:r>
+        <w:t>Motor industry issue</w:t>
+      </w:r>
+    </w:p>
+    <w:p>
+      <w:pPr>
+        <w:spacing w:line="360" w:lineRule="auto"/>
+      </w:pPr>
+      <w:r>
+        <w:t>As the project’s development goes further, we shall keep track and monitor every step in a very versatile development log. Same applies to profits. In this situation, I believe that the development process got off track. To put it back on track, we shall evaluate the finances, the progress. This will help us to define where the project is situated. All arguing aside,</w:t>
+      </w:r>
+      <w:bookmarkStart w:id="0" w:name="_GoBack"/>
+      <w:bookmarkEnd w:id="0"/>
     </w:p>
     <w:p>
       <w:pPr>

</xml_diff>

<commit_message>
Few web sheets and aside work.
</commit_message>
<xml_diff>
--- a/aside/eng_com/homework1.docx
+++ b/aside/eng_com/homework1.docx
@@ -393,7 +393,813 @@
         <w:spacing w:line="360" w:lineRule="auto"/>
       </w:pPr>
       <w:r>
-        <w:t>As the project’s development goes further, we shall keep track and monitor every step in a very versatile development log. Same applies to profits. In this situation, I believe that the development process got off track. To put it back on track, we shall evaluate the finances, the progress. This will help us to define where the project is situated. All arguing aside,</w:t>
+        <w:t xml:space="preserve">As the project’s development goes further, we shall keep track and monitor every step in a very versatile development log. Same applies to profits. In this situation, I believe that the development process got off track. To put it back on track, we shall evaluate the finances, the progress. This will help us to define </w:t>
+      </w:r>
+      <w:r>
+        <w:t>where the project is situated. Every</w:t>
+      </w:r>
+      <w:r>
+        <w:t xml:space="preserve"> </w:t>
+      </w:r>
+      <w:r>
+        <w:t>argument</w:t>
+      </w:r>
+      <w:r>
+        <w:t xml:space="preserve"> aside,</w:t>
+      </w:r>
+      <w:r>
+        <w:t xml:space="preserve"> the situation must be resolved by facts and discipline throughout the company’s department. So the </w:t>
+      </w:r>
+      <w:r>
+        <w:t>resolution steps should be defined as below:</w:t>
+      </w:r>
+    </w:p>
+    <w:p>
+      <w:pPr>
+        <w:pStyle w:val="ListParagraph"/>
+        <w:numPr>
+          <w:ilvl w:val="0"/>
+          <w:numId w:val="6"/>
+        </w:numPr>
+        <w:spacing w:line="360" w:lineRule="auto"/>
+      </w:pPr>
+      <w:r>
+        <w:t>State the current stages of the development.</w:t>
+      </w:r>
+    </w:p>
+    <w:p>
+      <w:pPr>
+        <w:pStyle w:val="ListParagraph"/>
+        <w:numPr>
+          <w:ilvl w:val="0"/>
+          <w:numId w:val="6"/>
+        </w:numPr>
+        <w:spacing w:line="360" w:lineRule="auto"/>
+      </w:pPr>
+      <w:r>
+        <w:t>Define the expenses and progress being done.</w:t>
+      </w:r>
+    </w:p>
+    <w:p>
+      <w:pPr>
+        <w:pStyle w:val="ListParagraph"/>
+        <w:numPr>
+          <w:ilvl w:val="0"/>
+          <w:numId w:val="6"/>
+        </w:numPr>
+        <w:spacing w:line="360" w:lineRule="auto"/>
+      </w:pPr>
+      <w:r>
+        <w:t>Define the goals of the project (from the start).</w:t>
+      </w:r>
+    </w:p>
+    <w:p>
+      <w:pPr>
+        <w:pStyle w:val="ListParagraph"/>
+        <w:numPr>
+          <w:ilvl w:val="0"/>
+          <w:numId w:val="6"/>
+        </w:numPr>
+        <w:spacing w:line="360" w:lineRule="auto"/>
+      </w:pPr>
+      <w:r>
+        <w:t>Question and brainstorm the possible solutions to achieve the goals without violating the budget and the customer demands. Also balance the targeted aspects that were in the conflict such as performance and design.</w:t>
+      </w:r>
+    </w:p>
+    <w:p>
+      <w:pPr>
+        <w:pStyle w:val="ListParagraph"/>
+        <w:numPr>
+          <w:ilvl w:val="0"/>
+          <w:numId w:val="6"/>
+        </w:numPr>
+        <w:spacing w:line="360" w:lineRule="auto"/>
+      </w:pPr>
+      <w:r>
+        <w:t>Make a new plan to successfully finalize the project without any other misunderstandings.</w:t>
+      </w:r>
+    </w:p>
+    <w:p>
+      <w:pPr>
+        <w:pStyle w:val="ListParagraph"/>
+        <w:numPr>
+          <w:ilvl w:val="0"/>
+          <w:numId w:val="6"/>
+        </w:numPr>
+        <w:spacing w:line="360" w:lineRule="auto"/>
+      </w:pPr>
+      <w:r>
+        <w:t>Track the project’s progress with the plan as the development continues.</w:t>
+      </w:r>
+    </w:p>
+    <w:p>
+      <w:pPr>
+        <w:spacing w:line="360" w:lineRule="auto"/>
+      </w:pPr>
+    </w:p>
+    <w:p>
+      <w:pPr>
+        <w:spacing w:line="360" w:lineRule="auto"/>
+      </w:pPr>
+      <w:r>
+        <w:t>P.43</w:t>
+      </w:r>
+    </w:p>
+    <w:p>
+      <w:pPr>
+        <w:spacing w:line="360" w:lineRule="auto"/>
+      </w:pPr>
+      <w:r>
+        <w:t>#4 – Presentation slide</w:t>
+      </w:r>
+    </w:p>
+    <w:p>
+      <w:pPr>
+        <w:spacing w:line="360" w:lineRule="auto"/>
+      </w:pPr>
+      <w:r>
+        <w:t>February 10</w:t>
+      </w:r>
+      <w:r>
+        <w:rPr>
+          <w:vertAlign w:val="superscript"/>
+        </w:rPr>
+        <w:t>th</w:t>
+      </w:r>
+      <w:r>
+        <w:t xml:space="preserve"> 2017,</w:t>
+      </w:r>
+    </w:p>
+    <w:p>
+      <w:pPr>
+        <w:pStyle w:val="ListParagraph"/>
+        <w:numPr>
+          <w:ilvl w:val="0"/>
+          <w:numId w:val="7"/>
+        </w:numPr>
+        <w:spacing w:line="360" w:lineRule="auto"/>
+      </w:pPr>
+      <w:r>
+        <w:t xml:space="preserve">Budget committee meeting to be held: </w:t>
+      </w:r>
+      <w:r>
+        <w:rPr>
+          <w:u w:val="single"/>
+        </w:rPr>
+        <w:t>December 12, 2014 at 9:30 AM</w:t>
+      </w:r>
+      <w:r>
+        <w:rPr>
+          <w:u w:val="single"/>
+        </w:rPr>
+        <w:t>.</w:t>
+      </w:r>
+    </w:p>
+    <w:p>
+      <w:pPr>
+        <w:pStyle w:val="ListParagraph"/>
+        <w:numPr>
+          <w:ilvl w:val="0"/>
+          <w:numId w:val="7"/>
+        </w:numPr>
+        <w:spacing w:line="360" w:lineRule="auto"/>
+      </w:pPr>
+      <w:r>
+        <w:t xml:space="preserve">Meeting will take place in </w:t>
+      </w:r>
+      <w:r>
+        <w:rPr>
+          <w:u w:val="single"/>
+        </w:rPr>
+        <w:t>Conference Room 3</w:t>
+      </w:r>
+      <w:r>
+        <w:rPr>
+          <w:u w:val="single"/>
+        </w:rPr>
+        <w:t>.</w:t>
+      </w:r>
+    </w:p>
+    <w:p>
+      <w:pPr>
+        <w:pStyle w:val="ListParagraph"/>
+        <w:numPr>
+          <w:ilvl w:val="0"/>
+          <w:numId w:val="7"/>
+        </w:numPr>
+        <w:spacing w:line="360" w:lineRule="auto"/>
+      </w:pPr>
+      <w:r>
+        <w:t>Meeting will be called to order.</w:t>
+      </w:r>
+    </w:p>
+    <w:p>
+      <w:pPr>
+        <w:pStyle w:val="ListParagraph"/>
+        <w:numPr>
+          <w:ilvl w:val="0"/>
+          <w:numId w:val="7"/>
+        </w:numPr>
+        <w:spacing w:line="360" w:lineRule="auto"/>
+      </w:pPr>
+      <w:r>
+        <w:t>The group will review and approve the minutes from last quarter’s meeting.</w:t>
+      </w:r>
+    </w:p>
+    <w:p>
+      <w:pPr>
+        <w:pStyle w:val="ListParagraph"/>
+        <w:numPr>
+          <w:ilvl w:val="0"/>
+          <w:numId w:val="7"/>
+        </w:numPr>
+        <w:spacing w:line="360" w:lineRule="auto"/>
+      </w:pPr>
+      <w:r>
+        <w:t>Site director’s report: A closer look at cost overruns on Greentree site.</w:t>
+      </w:r>
+    </w:p>
+    <w:p>
+      <w:pPr>
+        <w:pStyle w:val="ListParagraph"/>
+        <w:numPr>
+          <w:ilvl w:val="0"/>
+          <w:numId w:val="7"/>
+        </w:numPr>
+        <w:spacing w:line="360" w:lineRule="auto"/>
+      </w:pPr>
+      <w:r>
+        <w:t>I will ask the finance director to report on actual vs projected quarterly revenues and expenses.</w:t>
+      </w:r>
+    </w:p>
+    <w:p>
+      <w:pPr>
+        <w:pStyle w:val="ListParagraph"/>
+        <w:numPr>
+          <w:ilvl w:val="0"/>
+          <w:numId w:val="7"/>
+        </w:numPr>
+        <w:spacing w:line="360" w:lineRule="auto"/>
+      </w:pPr>
+      <w:r>
+        <w:t>How can we do a better job of anticipating and preventing cost overruns?</w:t>
+      </w:r>
+    </w:p>
+    <w:p>
+      <w:pPr>
+        <w:pStyle w:val="ListParagraph"/>
+        <w:numPr>
+          <w:ilvl w:val="0"/>
+          <w:numId w:val="7"/>
+        </w:numPr>
+        <w:spacing w:line="360" w:lineRule="auto"/>
+      </w:pPr>
+      <w:r>
+        <w:t>What additional budget issues must be considered during this quarter?</w:t>
+      </w:r>
+    </w:p>
+    <w:p>
+      <w:pPr>
+        <w:pStyle w:val="ListParagraph"/>
+        <w:numPr>
+          <w:ilvl w:val="0"/>
+          <w:numId w:val="7"/>
+        </w:numPr>
+        <w:spacing w:line="360" w:lineRule="auto"/>
+      </w:pPr>
+      <w:r>
+        <w:t>Overall divisional budget and announcement of the next budget meeting.</w:t>
+      </w:r>
+    </w:p>
+    <w:p>
+      <w:pPr>
+        <w:spacing w:line="360" w:lineRule="auto"/>
+      </w:pPr>
+      <w:r>
+        <w:lastRenderedPageBreak/>
+        <w:t>P.64</w:t>
+      </w:r>
+    </w:p>
+    <w:p>
+      <w:pPr>
+        <w:spacing w:line="360" w:lineRule="auto"/>
+      </w:pPr>
+      <w:r>
+        <w:t>#3 – Choose a media for your toxic-waste achievement</w:t>
+      </w:r>
+    </w:p>
+    <w:p>
+      <w:pPr>
+        <w:spacing w:line="360" w:lineRule="auto"/>
+      </w:pPr>
+      <w:r>
+        <w:t>Since the announcement is positive, any form shall be good to use. However, the best ones are placed into the category: news. Because it’s a news, a good place would be a newspaper and the morning news show on the television. This will target the main audience and perhaps even cheer up some people while they eat their cereals. Using the internet might result in some negative impacts such as offensive comments regarding some previous actions. A simple morning headline would be the best for this situation.</w:t>
+      </w:r>
+      <w:r>
+        <w:t xml:space="preserve"> This will also target the main audience which is basically the local families. You aren’t looking for a specific age group because this news is targeting everyone. Excluding too younger or older generations would be redundant. This is because we are all linked to the pollution in the world. The announcement in the end can also provide a positive cheer up towards the environment scene.</w:t>
+      </w:r>
+    </w:p>
+    <w:p>
+      <w:pPr>
+        <w:spacing w:line="360" w:lineRule="auto"/>
+      </w:pPr>
+    </w:p>
+    <w:p>
+      <w:pPr>
+        <w:spacing w:line="360" w:lineRule="auto"/>
+      </w:pPr>
+      <w:r>
+        <w:t>P.67</w:t>
+      </w:r>
+    </w:p>
+    <w:p>
+      <w:pPr>
+        <w:spacing w:line="360" w:lineRule="auto"/>
+      </w:pPr>
+      <w:r>
+        <w:t>#8 – Insurance outline</w:t>
+      </w:r>
+    </w:p>
+    <w:p>
+      <w:pPr>
+        <w:spacing w:line="360" w:lineRule="auto"/>
+        <w:rPr>
+          <w:u w:val="single"/>
+        </w:rPr>
+      </w:pPr>
+      <w:r>
+        <w:rPr>
+          <w:u w:val="single"/>
+        </w:rPr>
+        <w:t>Accident Protection Insurance Plan:</w:t>
+      </w:r>
+    </w:p>
+    <w:p>
+      <w:pPr>
+        <w:pStyle w:val="ListParagraph"/>
+        <w:numPr>
+          <w:ilvl w:val="0"/>
+          <w:numId w:val="8"/>
+        </w:numPr>
+        <w:spacing w:line="360" w:lineRule="auto"/>
+      </w:pPr>
+      <w:r>
+        <w:t>Coverage is only few pennies a day!</w:t>
+      </w:r>
+    </w:p>
+    <w:p>
+      <w:pPr>
+        <w:pStyle w:val="ListParagraph"/>
+        <w:numPr>
+          <w:ilvl w:val="0"/>
+          <w:numId w:val="8"/>
+        </w:numPr>
+        <w:spacing w:line="360" w:lineRule="auto"/>
+      </w:pPr>
+      <w:r>
+        <w:t>Convenient payment schedule.</w:t>
+      </w:r>
+    </w:p>
+    <w:p>
+      <w:pPr>
+        <w:pStyle w:val="ListParagraph"/>
+        <w:numPr>
+          <w:ilvl w:val="0"/>
+          <w:numId w:val="8"/>
+        </w:numPr>
+        <w:spacing w:line="360" w:lineRule="auto"/>
+      </w:pPr>
+      <w:r>
+        <w:t>No individual rate increases.</w:t>
+      </w:r>
+    </w:p>
+    <w:p>
+      <w:pPr>
+        <w:pStyle w:val="ListParagraph"/>
+        <w:numPr>
+          <w:ilvl w:val="0"/>
+          <w:numId w:val="8"/>
+        </w:numPr>
+        <w:spacing w:line="360" w:lineRule="auto"/>
+      </w:pPr>
+      <w:r>
+        <w:t>No physical exam or health questions.</w:t>
+      </w:r>
+    </w:p>
+    <w:p>
+      <w:pPr>
+        <w:pStyle w:val="ListParagraph"/>
+        <w:numPr>
+          <w:ilvl w:val="0"/>
+          <w:numId w:val="8"/>
+        </w:numPr>
+        <w:spacing w:line="360" w:lineRule="auto"/>
+      </w:pPr>
+      <w:r>
+        <w:t>Covers personal and shared transportation*</w:t>
+      </w:r>
+      <w:r>
+        <w:t xml:space="preserve">     ( &lt;- state the conditions below )</w:t>
+      </w:r>
+    </w:p>
+    <w:p>
+      <w:pPr>
+        <w:pStyle w:val="ListParagraph"/>
+        <w:numPr>
+          <w:ilvl w:val="0"/>
+          <w:numId w:val="8"/>
+        </w:numPr>
+        <w:spacing w:line="360" w:lineRule="auto"/>
+      </w:pPr>
+      <w:r>
+        <w:t>Free, no obligation examination period.</w:t>
+      </w:r>
+    </w:p>
+    <w:p>
+      <w:pPr>
+        <w:pStyle w:val="ListParagraph"/>
+        <w:numPr>
+          <w:ilvl w:val="0"/>
+          <w:numId w:val="8"/>
+        </w:numPr>
+        <w:spacing w:line="360" w:lineRule="auto"/>
+      </w:pPr>
+      <w:r>
+        <w:t>Cash paid in addition to any other insurance</w:t>
+      </w:r>
+    </w:p>
+    <w:p>
+      <w:pPr>
+        <w:spacing w:line="360" w:lineRule="auto"/>
+      </w:pPr>
+      <w:r>
+        <w:rPr>
+          <w:i/>
+        </w:rPr>
+        <w:t xml:space="preserve">Coverage (per quarter): </w:t>
+      </w:r>
+      <w:r>
+        <w:rPr>
+          <w:u w:val="single"/>
+        </w:rPr>
+        <w:t>Individual:</w:t>
+      </w:r>
+      <w:r>
+        <w:t xml:space="preserve"> 17.85$, </w:t>
+      </w:r>
+      <w:r>
+        <w:rPr>
+          <w:u w:val="single"/>
+        </w:rPr>
+        <w:t>Family:</w:t>
+      </w:r>
+      <w:r>
+        <w:t xml:space="preserve"> 26.85$.</w:t>
+      </w:r>
+    </w:p>
+    <w:p>
+      <w:pPr>
+        <w:spacing w:line="360" w:lineRule="auto"/>
+        <w:rPr>
+          <w:i/>
+        </w:rPr>
+      </w:pPr>
+      <w:r>
+        <w:rPr>
+          <w:i/>
+        </w:rPr>
+        <w:t>Benefits: 100’000$ death on common carrier, 20’000$ death in motor vehicle, 100$ for hospitalization daily.</w:t>
+      </w:r>
+    </w:p>
+    <w:p>
+      <w:pPr>
+        <w:spacing w:line="360" w:lineRule="auto"/>
+        <w:rPr>
+          <w:i/>
+        </w:rPr>
+      </w:pPr>
+    </w:p>
+    <w:p>
+      <w:pPr>
+        <w:spacing w:line="360" w:lineRule="auto"/>
+        <w:rPr>
+          <w:i/>
+        </w:rPr>
+      </w:pPr>
+    </w:p>
+    <w:p>
+      <w:pPr>
+        <w:spacing w:line="360" w:lineRule="auto"/>
+      </w:pPr>
+      <w:r>
+        <w:lastRenderedPageBreak/>
+        <w:t>P.66</w:t>
+      </w:r>
+    </w:p>
+    <w:p>
+      <w:pPr>
+        <w:spacing w:line="360" w:lineRule="auto"/>
+      </w:pPr>
+      <w:r>
+        <w:t>#5 – Composting program in the office</w:t>
+      </w:r>
+    </w:p>
+    <w:p>
+      <w:pPr>
+        <w:pStyle w:val="ListParagraph"/>
+        <w:numPr>
+          <w:ilvl w:val="0"/>
+          <w:numId w:val="9"/>
+        </w:numPr>
+        <w:spacing w:line="360" w:lineRule="auto"/>
+      </w:pPr>
+      <w:r>
+        <w:t>You need the approval of the general manager of the company.</w:t>
+      </w:r>
+    </w:p>
+    <w:p>
+      <w:pPr>
+        <w:pStyle w:val="ListParagraph"/>
+        <w:numPr>
+          <w:ilvl w:val="0"/>
+          <w:numId w:val="9"/>
+        </w:numPr>
+        <w:spacing w:line="360" w:lineRule="auto"/>
+      </w:pPr>
+      <w:r>
+        <w:t>If you have a general support of the employees and the supervisors it will succeed.</w:t>
+      </w:r>
+    </w:p>
+    <w:p>
+      <w:pPr>
+        <w:pStyle w:val="ListParagraph"/>
+        <w:numPr>
+          <w:ilvl w:val="0"/>
+          <w:numId w:val="9"/>
+        </w:numPr>
+        <w:spacing w:line="360" w:lineRule="auto"/>
+      </w:pPr>
+      <w:r>
+        <w:t>Direct approach because it’s simpler and it will apply confidence on your speech and thus promoting it further and faster from the start ( with the supply of valid points ).</w:t>
+      </w:r>
+    </w:p>
+    <w:p>
+      <w:pPr>
+        <w:pStyle w:val="ListParagraph"/>
+        <w:numPr>
+          <w:ilvl w:val="0"/>
+          <w:numId w:val="9"/>
+        </w:numPr>
+        <w:spacing w:line="360" w:lineRule="auto"/>
+      </w:pPr>
+      <w:r>
+        <w:t>At first I believe it would be better to gather general opinions from few specific people at the workplace. This will allow to see their reaction. A good media could some posters around the office. This will allow to target workers during their brakes without disturbing them while they are working with emails or even worse, social media.</w:t>
+      </w:r>
+    </w:p>
+    <w:p>
+      <w:pPr>
+        <w:pStyle w:val="ListParagraph"/>
+        <w:numPr>
+          <w:ilvl w:val="0"/>
+          <w:numId w:val="9"/>
+        </w:numPr>
+        <w:spacing w:line="360" w:lineRule="auto"/>
+      </w:pPr>
+      <w:r>
+        <w:t>The biggest chance is that time will be consumed to run the project. This can be negative at work as time is critical. However, it will provide a positive environment on doing something good. The compost bins must be cleaned frequently or else the smell will be bad.</w:t>
+      </w:r>
+    </w:p>
+    <w:p>
+      <w:pPr>
+        <w:pStyle w:val="ListParagraph"/>
+        <w:numPr>
+          <w:ilvl w:val="0"/>
+          <w:numId w:val="9"/>
+        </w:numPr>
+        <w:spacing w:line="360" w:lineRule="auto"/>
+      </w:pPr>
+      <w:r>
+        <w:t>It’s obvious that some employees won’t respect the composting rules or won’t be involved into this project overall.</w:t>
+      </w:r>
+      <w:r>
+        <w:t xml:space="preserve"> We are all different and we all have different values. Therefore, many employees won’t do the effort because their soul won’t be affected with the values of this project.</w:t>
+      </w:r>
+    </w:p>
+    <w:p>
+      <w:pPr>
+        <w:pStyle w:val="ListParagraph"/>
+        <w:numPr>
+          <w:ilvl w:val="0"/>
+          <w:numId w:val="9"/>
+        </w:numPr>
+        <w:spacing w:line="360" w:lineRule="auto"/>
+      </w:pPr>
+      <w:r>
+        <w:t>Staff can actually be hard to convince sometimes in a fairly rough environment. A good way would be to explain the impacts of the project. Putting a finished plan on how the project could be execute is a plus as it will show the staff that they don’t need to plan it themselves.</w:t>
+      </w:r>
+    </w:p>
+    <w:p>
+      <w:pPr>
+        <w:pStyle w:val="ListParagraph"/>
+        <w:numPr>
+          <w:ilvl w:val="0"/>
+          <w:numId w:val="9"/>
+        </w:numPr>
+        <w:spacing w:line="360" w:lineRule="auto"/>
+      </w:pPr>
+      <w:r>
+        <w:t>A big announcement shall be perfect as it’ll be the perfect channel to emphasize the tone to define the values and the project’s determination.</w:t>
+      </w:r>
+    </w:p>
+    <w:p>
+      <w:pPr>
+        <w:spacing w:line="360" w:lineRule="auto"/>
+      </w:pPr>
+    </w:p>
+    <w:p>
+      <w:pPr>
+        <w:spacing w:line="360" w:lineRule="auto"/>
+      </w:pPr>
+      <w:r>
+        <w:t>P.90</w:t>
+      </w:r>
+    </w:p>
+    <w:p>
+      <w:pPr>
+        <w:spacing w:line="360" w:lineRule="auto"/>
+      </w:pPr>
+      <w:r>
+        <w:t>#1 – Baby products</w:t>
+      </w:r>
+    </w:p>
+    <w:p>
+      <w:pPr>
+        <w:spacing w:line="360" w:lineRule="auto"/>
+      </w:pPr>
+      <w:r>
+        <w:rPr>
+          <w:i/>
+        </w:rPr>
+        <w:t xml:space="preserve">Our e-retailing </w:t>
+      </w:r>
+      <w:r>
+        <w:rPr>
+          <w:i/>
+        </w:rPr>
+        <w:t>company, Best Baby Gear, specializes in only the very best products for parents of newborns, infants and toddlers:</w:t>
+      </w:r>
+      <w:r>
+        <w:rPr>
+          <w:i/>
+        </w:rPr>
+        <w:t xml:space="preserve"> </w:t>
+      </w:r>
+      <w:r>
+        <w:t>A good sentence but has a big enumeration which is redundant.</w:t>
+      </w:r>
+    </w:p>
+    <w:p>
+      <w:pPr>
+        <w:spacing w:line="360" w:lineRule="auto"/>
+      </w:pPr>
+      <w:r>
+        <w:rPr>
+          <w:i/>
+        </w:rPr>
+        <w:t xml:space="preserve">We constantly scour the world looking for products that are good enough and well-build enough and class enough – good enough that is to take that place alongside the hundreds of other selected products </w:t>
+      </w:r>
+      <w:r>
+        <w:rPr>
+          <w:i/>
+        </w:rPr>
+        <w:lastRenderedPageBreak/>
+        <w:t xml:space="preserve">that adorn the pages of our award-winning website, </w:t>
+      </w:r>
+      <w:hyperlink r:id="rId7" w:history="1">
+        <w:r>
+          <w:rPr>
+            <w:rStyle w:val="Hyperlink"/>
+          </w:rPr>
+          <w:t>www.bestbabygear.com</w:t>
+        </w:r>
+      </w:hyperlink>
+      <w:r>
+        <w:rPr>
+          <w:i/>
+        </w:rPr>
+        <w:t xml:space="preserve">: </w:t>
+      </w:r>
+      <w:r>
+        <w:t>The sentence is far too big and has a lot of repetition of the word “enough” which shall not even be used in this context. There is also an enumeration which can be simplified.</w:t>
+      </w:r>
+    </w:p>
+    <w:p>
+      <w:pPr>
+        <w:spacing w:line="360" w:lineRule="auto"/>
+      </w:pPr>
+      <w:r>
+        <w:rPr>
+          <w:i/>
+        </w:rPr>
+        <w:t xml:space="preserve">We aim for the fences every time we select a product to join this portfolio; we don’t want to waste our time with </w:t>
+      </w:r>
+      <w:proofErr w:type="spellStart"/>
+      <w:r>
+        <w:rPr>
+          <w:i/>
+        </w:rPr>
+        <w:t>onesty-twosey</w:t>
+      </w:r>
+      <w:proofErr w:type="spellEnd"/>
+      <w:r>
+        <w:rPr>
+          <w:i/>
+        </w:rPr>
+        <w:t xml:space="preserve"> products that might sell a half dozen units per annum – no, we want every product to be a top-drawer success, selling at least one hundred units per specific model per year in order to justify our expense and hassle factor in adding it to the </w:t>
+      </w:r>
+      <w:proofErr w:type="spellStart"/>
+      <w:r>
+        <w:rPr>
+          <w:i/>
+        </w:rPr>
+        <w:t>abovermentioned</w:t>
+      </w:r>
+      <w:proofErr w:type="spellEnd"/>
+      <w:r>
+        <w:rPr>
+          <w:i/>
+        </w:rPr>
+        <w:t xml:space="preserve"> </w:t>
+      </w:r>
+      <w:proofErr w:type="spellStart"/>
+      <w:r>
+        <w:rPr>
+          <w:i/>
+        </w:rPr>
+        <w:t>portofolio</w:t>
+      </w:r>
+      <w:proofErr w:type="spellEnd"/>
+      <w:r>
+        <w:rPr>
+          <w:i/>
+        </w:rPr>
+        <w:t xml:space="preserve">: </w:t>
+      </w:r>
+      <w:r>
+        <w:t xml:space="preserve"> The whole sentence is horrible in every form. You aren’t describing how you manage your company and that you’re trying “to sell everything as much as you want to”. This whole sentence can be replaced with something much smaller and simpler such as: “Come and look at our portfolio, you’ll be astonished by the amazing products we have to offer!”</w:t>
+      </w:r>
+    </w:p>
+    <w:p>
+      <w:pPr>
+        <w:spacing w:line="360" w:lineRule="auto"/>
+      </w:pPr>
+    </w:p>
+    <w:p>
+      <w:pPr>
+        <w:spacing w:line="360" w:lineRule="auto"/>
+      </w:pPr>
+      <w:r>
+        <w:t>P.91</w:t>
+      </w:r>
+    </w:p>
+    <w:p>
+      <w:pPr>
+        <w:spacing w:line="360" w:lineRule="auto"/>
+      </w:pPr>
+      <w:r>
+        <w:t>#5 – Teacher’s message</w:t>
+      </w:r>
+    </w:p>
+    <w:p>
+      <w:pPr>
+        <w:spacing w:line="360" w:lineRule="auto"/>
+      </w:pPr>
+      <w:r>
+        <w:t>“Hello Professor Anne Brewer,</w:t>
+      </w:r>
+    </w:p>
+    <w:p>
+      <w:pPr>
+        <w:spacing w:line="360" w:lineRule="auto"/>
+      </w:pPr>
+      <w:r>
+        <w:t>I had a rough semester due to my work. Indeed, I came to class late because I couldn’t get off on time. I would ask you to review my grade on my test if you can. I’ve tried to get the best and optimal answers and it would b</w:t>
+      </w:r>
+      <w:r>
+        <w:t>e highly appreciated if you can review. On the side note, I really enjoy your class sessions!</w:t>
+      </w:r>
+    </w:p>
+    <w:p>
+      <w:pPr>
+        <w:spacing w:line="360" w:lineRule="auto"/>
+      </w:pPr>
+    </w:p>
+    <w:p>
+      <w:pPr>
+        <w:spacing w:line="360" w:lineRule="auto"/>
+      </w:pPr>
+      <w:r>
+        <w:t>Best regards, John”</w:t>
       </w:r>
       <w:bookmarkStart w:id="0" w:name="_GoBack"/>
       <w:bookmarkEnd w:id="0"/>
@@ -401,9 +1207,21 @@
     <w:p>
       <w:pPr>
         <w:spacing w:line="360" w:lineRule="auto"/>
+        <w:ind w:left="360"/>
+      </w:pPr>
+    </w:p>
+    <w:p>
+      <w:pPr>
+        <w:spacing w:line="360" w:lineRule="auto"/>
+      </w:pPr>
+    </w:p>
+    <w:p>
+      <w:pPr>
+        <w:spacing w:line="360" w:lineRule="auto"/>
       </w:pPr>
     </w:p>
     <w:sectPr>
+      <w:headerReference w:type="default" r:id="rId8"/>
       <w:pgSz w:w="12240" w:h="15840"/>
       <w:pgMar w:top="1440" w:right="1440" w:bottom="1440" w:left="1440" w:header="720" w:footer="720" w:gutter="0"/>
       <w:cols w:space="720"/>
@@ -413,9 +1231,174 @@
 </w:document>
 </file>
 
+<file path=word/endnotes.xml><?xml version="1.0" encoding="utf-8"?>
+<w:endnotes xmlns:wpc="http://schemas.microsoft.com/office/word/2010/wordprocessingCanvas" xmlns:cx="http://schemas.microsoft.com/office/drawing/2014/chartex" xmlns:cx1="http://schemas.microsoft.com/office/drawing/2015/9/8/chartex" xmlns:cx2="http://schemas.microsoft.com/office/drawing/2015/10/21/chartex" xmlns:cx3="http://schemas.microsoft.com/office/drawing/2016/5/9/chartex" xmlns:cx4="http://schemas.microsoft.com/office/drawing/2016/5/10/chartex" xmlns:cx5="http://schemas.microsoft.com/office/drawing/2016/5/11/chartex" xmlns:mc="http://schemas.openxmlformats.org/markup-compatibility/2006" xmlns:o="urn:schemas-microsoft-com:office:office" xmlns:r="http://schemas.openxmlformats.org/officeDocument/2006/relationships" xmlns:m="http://schemas.openxmlformats.org/officeDocument/2006/math" xmlns:v="urn:schemas-microsoft-com:vml" xmlns:wp14="http://schemas.microsoft.com/office/word/2010/wordprocessingDrawing" xmlns:wp="http://schemas.openxmlformats.org/drawingml/2006/wordprocessingDrawing" xmlns:w10="urn:schemas-microsoft-com:office:word" xmlns:w="http://schemas.openxmlformats.org/wordprocessingml/2006/main" xmlns:w14="http://schemas.microsoft.com/office/word/2010/wordml" xmlns:w15="http://schemas.microsoft.com/office/word/2012/wordml" xmlns:w16se="http://schemas.microsoft.com/office/word/2015/wordml/symex" xmlns:wpg="http://schemas.microsoft.com/office/word/2010/wordprocessingGroup" xmlns:wpi="http://schemas.microsoft.com/office/word/2010/wordprocessingInk" xmlns:wne="http://schemas.microsoft.com/office/word/2006/wordml" xmlns:wps="http://schemas.microsoft.com/office/word/2010/wordprocessingShape" mc:Ignorable="w14 w15 w16se wp14">
+  <w:endnote w:type="separator" w:id="-1">
+    <w:p>
+      <w:pPr>
+        <w:spacing w:after="0" w:line="240" w:lineRule="auto"/>
+      </w:pPr>
+      <w:r>
+        <w:separator/>
+      </w:r>
+    </w:p>
+  </w:endnote>
+  <w:endnote w:type="continuationSeparator" w:id="0">
+    <w:p>
+      <w:pPr>
+        <w:spacing w:after="0" w:line="240" w:lineRule="auto"/>
+      </w:pPr>
+      <w:r>
+        <w:continuationSeparator/>
+      </w:r>
+    </w:p>
+  </w:endnote>
+</w:endnotes>
+</file>
+
+<file path=word/footnotes.xml><?xml version="1.0" encoding="utf-8"?>
+<w:footnotes xmlns:wpc="http://schemas.microsoft.com/office/word/2010/wordprocessingCanvas" xmlns:cx="http://schemas.microsoft.com/office/drawing/2014/chartex" xmlns:cx1="http://schemas.microsoft.com/office/drawing/2015/9/8/chartex" xmlns:cx2="http://schemas.microsoft.com/office/drawing/2015/10/21/chartex" xmlns:cx3="http://schemas.microsoft.com/office/drawing/2016/5/9/chartex" xmlns:cx4="http://schemas.microsoft.com/office/drawing/2016/5/10/chartex" xmlns:cx5="http://schemas.microsoft.com/office/drawing/2016/5/11/chartex" xmlns:mc="http://schemas.openxmlformats.org/markup-compatibility/2006" xmlns:o="urn:schemas-microsoft-com:office:office" xmlns:r="http://schemas.openxmlformats.org/officeDocument/2006/relationships" xmlns:m="http://schemas.openxmlformats.org/officeDocument/2006/math" xmlns:v="urn:schemas-microsoft-com:vml" xmlns:wp14="http://schemas.microsoft.com/office/word/2010/wordprocessingDrawing" xmlns:wp="http://schemas.openxmlformats.org/drawingml/2006/wordprocessingDrawing" xmlns:w10="urn:schemas-microsoft-com:office:word" xmlns:w="http://schemas.openxmlformats.org/wordprocessingml/2006/main" xmlns:w14="http://schemas.microsoft.com/office/word/2010/wordml" xmlns:w15="http://schemas.microsoft.com/office/word/2012/wordml" xmlns:w16se="http://schemas.microsoft.com/office/word/2015/wordml/symex" xmlns:wpg="http://schemas.microsoft.com/office/word/2010/wordprocessingGroup" xmlns:wpi="http://schemas.microsoft.com/office/word/2010/wordprocessingInk" xmlns:wne="http://schemas.microsoft.com/office/word/2006/wordml" xmlns:wps="http://schemas.microsoft.com/office/word/2010/wordprocessingShape" mc:Ignorable="w14 w15 w16se wp14">
+  <w:footnote w:type="separator" w:id="-1">
+    <w:p>
+      <w:pPr>
+        <w:spacing w:after="0" w:line="240" w:lineRule="auto"/>
+      </w:pPr>
+      <w:r>
+        <w:separator/>
+      </w:r>
+    </w:p>
+  </w:footnote>
+  <w:footnote w:type="continuationSeparator" w:id="0">
+    <w:p>
+      <w:pPr>
+        <w:spacing w:after="0" w:line="240" w:lineRule="auto"/>
+      </w:pPr>
+      <w:r>
+        <w:continuationSeparator/>
+      </w:r>
+    </w:p>
+  </w:footnote>
+</w:footnotes>
+</file>
+
+<file path=word/header1.xml><?xml version="1.0" encoding="utf-8"?>
+<w:hdr xmlns:wpc="http://schemas.microsoft.com/office/word/2010/wordprocessingCanvas" xmlns:cx="http://schemas.microsoft.com/office/drawing/2014/chartex" xmlns:cx1="http://schemas.microsoft.com/office/drawing/2015/9/8/chartex" xmlns:cx2="http://schemas.microsoft.com/office/drawing/2015/10/21/chartex" xmlns:cx3="http://schemas.microsoft.com/office/drawing/2016/5/9/chartex" xmlns:cx4="http://schemas.microsoft.com/office/drawing/2016/5/10/chartex" xmlns:cx5="http://schemas.microsoft.com/office/drawing/2016/5/11/chartex" xmlns:mc="http://schemas.openxmlformats.org/markup-compatibility/2006" xmlns:o="urn:schemas-microsoft-com:office:office" xmlns:r="http://schemas.openxmlformats.org/officeDocument/2006/relationships" xmlns:m="http://schemas.openxmlformats.org/officeDocument/2006/math" xmlns:v="urn:schemas-microsoft-com:vml" xmlns:wp14="http://schemas.microsoft.com/office/word/2010/wordprocessingDrawing" xmlns:wp="http://schemas.openxmlformats.org/drawingml/2006/wordprocessingDrawing" xmlns:w10="urn:schemas-microsoft-com:office:word" xmlns:w="http://schemas.openxmlformats.org/wordprocessingml/2006/main" xmlns:w14="http://schemas.microsoft.com/office/word/2010/wordml" xmlns:w15="http://schemas.microsoft.com/office/word/2012/wordml" xmlns:w16se="http://schemas.microsoft.com/office/word/2015/wordml/symex" xmlns:wpg="http://schemas.microsoft.com/office/word/2010/wordprocessingGroup" xmlns:wpi="http://schemas.microsoft.com/office/word/2010/wordprocessingInk" xmlns:wne="http://schemas.microsoft.com/office/word/2006/wordml" xmlns:wps="http://schemas.microsoft.com/office/word/2010/wordprocessingShape" mc:Ignorable="w14 w15 w16se wp14">
+  <w:p>
+    <w:pPr>
+      <w:pStyle w:val="Header"/>
+    </w:pPr>
+    <w:r>
+      <w:t xml:space="preserve">From Artem Batutin, To Professor Thomas </w:t>
+    </w:r>
+    <w:proofErr w:type="spellStart"/>
+    <w:r>
+      <w:t>Lornsen</w:t>
+    </w:r>
+    <w:proofErr w:type="spellEnd"/>
+    <w:r>
+      <w:t xml:space="preserve"> – English for Business Communication</w:t>
+    </w:r>
+  </w:p>
+  <w:p>
+    <w:pPr>
+      <w:pStyle w:val="Header"/>
+    </w:pPr>
+  </w:p>
+</w:hdr>
+</file>
+
 <file path=word/numbering.xml><?xml version="1.0" encoding="utf-8"?>
 <w:numbering xmlns:wpc="http://schemas.microsoft.com/office/word/2010/wordprocessingCanvas" xmlns:cx="http://schemas.microsoft.com/office/drawing/2014/chartex" xmlns:cx1="http://schemas.microsoft.com/office/drawing/2015/9/8/chartex" xmlns:cx2="http://schemas.microsoft.com/office/drawing/2015/10/21/chartex" xmlns:cx3="http://schemas.microsoft.com/office/drawing/2016/5/9/chartex" xmlns:cx4="http://schemas.microsoft.com/office/drawing/2016/5/10/chartex" xmlns:cx5="http://schemas.microsoft.com/office/drawing/2016/5/11/chartex" xmlns:mc="http://schemas.openxmlformats.org/markup-compatibility/2006" xmlns:o="urn:schemas-microsoft-com:office:office" xmlns:r="http://schemas.openxmlformats.org/officeDocument/2006/relationships" xmlns:m="http://schemas.openxmlformats.org/officeDocument/2006/math" xmlns:v="urn:schemas-microsoft-com:vml" xmlns:wp14="http://schemas.microsoft.com/office/word/2010/wordprocessingDrawing" xmlns:wp="http://schemas.openxmlformats.org/drawingml/2006/wordprocessingDrawing" xmlns:w10="urn:schemas-microsoft-com:office:word" xmlns:w="http://schemas.openxmlformats.org/wordprocessingml/2006/main" xmlns:w14="http://schemas.microsoft.com/office/word/2010/wordml" xmlns:w15="http://schemas.microsoft.com/office/word/2012/wordml" xmlns:w16se="http://schemas.microsoft.com/office/word/2015/wordml/symex" xmlns:wpg="http://schemas.microsoft.com/office/word/2010/wordprocessingGroup" xmlns:wpi="http://schemas.microsoft.com/office/word/2010/wordprocessingInk" xmlns:wne="http://schemas.microsoft.com/office/word/2006/wordml" xmlns:wps="http://schemas.microsoft.com/office/word/2010/wordprocessingShape" mc:Ignorable="w14 w15 w16se wp14">
   <w:abstractNum w:abstractNumId="0" w15:restartNumberingAfterBreak="0">
+    <w:nsid w:val="02A8269F"/>
+    <w:multiLevelType w:val="hybridMultilevel"/>
+    <w:tmpl w:val="232838A4"/>
+    <w:lvl w:ilvl="0" w:tplc="04090011">
+      <w:start w:val="1"/>
+      <w:numFmt w:val="decimal"/>
+      <w:lvlText w:val="%1)"/>
+      <w:lvlJc w:val="left"/>
+      <w:pPr>
+        <w:ind w:left="720" w:hanging="360"/>
+      </w:pPr>
+      <w:rPr>
+        <w:rFonts w:hint="default"/>
+      </w:rPr>
+    </w:lvl>
+    <w:lvl w:ilvl="1" w:tplc="04090019" w:tentative="1">
+      <w:start w:val="1"/>
+      <w:numFmt w:val="lowerLetter"/>
+      <w:lvlText w:val="%2."/>
+      <w:lvlJc w:val="left"/>
+      <w:pPr>
+        <w:ind w:left="1440" w:hanging="360"/>
+      </w:pPr>
+    </w:lvl>
+    <w:lvl w:ilvl="2" w:tplc="0409001B" w:tentative="1">
+      <w:start w:val="1"/>
+      <w:numFmt w:val="lowerRoman"/>
+      <w:lvlText w:val="%3."/>
+      <w:lvlJc w:val="right"/>
+      <w:pPr>
+        <w:ind w:left="2160" w:hanging="180"/>
+      </w:pPr>
+    </w:lvl>
+    <w:lvl w:ilvl="3" w:tplc="0409000F" w:tentative="1">
+      <w:start w:val="1"/>
+      <w:numFmt w:val="decimal"/>
+      <w:lvlText w:val="%4."/>
+      <w:lvlJc w:val="left"/>
+      <w:pPr>
+        <w:ind w:left="2880" w:hanging="360"/>
+      </w:pPr>
+    </w:lvl>
+    <w:lvl w:ilvl="4" w:tplc="04090019" w:tentative="1">
+      <w:start w:val="1"/>
+      <w:numFmt w:val="lowerLetter"/>
+      <w:lvlText w:val="%5."/>
+      <w:lvlJc w:val="left"/>
+      <w:pPr>
+        <w:ind w:left="3600" w:hanging="360"/>
+      </w:pPr>
+    </w:lvl>
+    <w:lvl w:ilvl="5" w:tplc="0409001B" w:tentative="1">
+      <w:start w:val="1"/>
+      <w:numFmt w:val="lowerRoman"/>
+      <w:lvlText w:val="%6."/>
+      <w:lvlJc w:val="right"/>
+      <w:pPr>
+        <w:ind w:left="4320" w:hanging="180"/>
+      </w:pPr>
+    </w:lvl>
+    <w:lvl w:ilvl="6" w:tplc="0409000F" w:tentative="1">
+      <w:start w:val="1"/>
+      <w:numFmt w:val="decimal"/>
+      <w:lvlText w:val="%7."/>
+      <w:lvlJc w:val="left"/>
+      <w:pPr>
+        <w:ind w:left="5040" w:hanging="360"/>
+      </w:pPr>
+    </w:lvl>
+    <w:lvl w:ilvl="7" w:tplc="04090019" w:tentative="1">
+      <w:start w:val="1"/>
+      <w:numFmt w:val="lowerLetter"/>
+      <w:lvlText w:val="%8."/>
+      <w:lvlJc w:val="left"/>
+      <w:pPr>
+        <w:ind w:left="5760" w:hanging="360"/>
+      </w:pPr>
+    </w:lvl>
+    <w:lvl w:ilvl="8" w:tplc="0409001B" w:tentative="1">
+      <w:start w:val="1"/>
+      <w:numFmt w:val="lowerRoman"/>
+      <w:lvlText w:val="%9."/>
+      <w:lvlJc w:val="right"/>
+      <w:pPr>
+        <w:ind w:left="6480" w:hanging="180"/>
+      </w:pPr>
+    </w:lvl>
+  </w:abstractNum>
+  <w:abstractNum w:abstractNumId="1" w15:restartNumberingAfterBreak="0">
     <w:nsid w:val="109315CB"/>
     <w:multiLevelType w:val="hybridMultilevel"/>
     <w:tmpl w:val="90B284C0"/>
@@ -501,7 +1484,7 @@
       </w:pPr>
     </w:lvl>
   </w:abstractNum>
-  <w:abstractNum w:abstractNumId="1" w15:restartNumberingAfterBreak="0">
+  <w:abstractNum w:abstractNumId="2" w15:restartNumberingAfterBreak="0">
     <w:nsid w:val="36AC1789"/>
     <w:multiLevelType w:val="hybridMultilevel"/>
     <w:tmpl w:val="2D8A61AE"/>
@@ -614,7 +1597,179 @@
       </w:rPr>
     </w:lvl>
   </w:abstractNum>
-  <w:abstractNum w:abstractNumId="2" w15:restartNumberingAfterBreak="0">
+  <w:abstractNum w:abstractNumId="3" w15:restartNumberingAfterBreak="0">
+    <w:nsid w:val="38472D74"/>
+    <w:multiLevelType w:val="hybridMultilevel"/>
+    <w:tmpl w:val="E72E940E"/>
+    <w:lvl w:ilvl="0" w:tplc="0409000F">
+      <w:start w:val="1"/>
+      <w:numFmt w:val="decimal"/>
+      <w:lvlText w:val="%1."/>
+      <w:lvlJc w:val="left"/>
+      <w:pPr>
+        <w:ind w:left="720" w:hanging="360"/>
+      </w:pPr>
+    </w:lvl>
+    <w:lvl w:ilvl="1" w:tplc="04090019" w:tentative="1">
+      <w:start w:val="1"/>
+      <w:numFmt w:val="lowerLetter"/>
+      <w:lvlText w:val="%2."/>
+      <w:lvlJc w:val="left"/>
+      <w:pPr>
+        <w:ind w:left="1440" w:hanging="360"/>
+      </w:pPr>
+    </w:lvl>
+    <w:lvl w:ilvl="2" w:tplc="0409001B" w:tentative="1">
+      <w:start w:val="1"/>
+      <w:numFmt w:val="lowerRoman"/>
+      <w:lvlText w:val="%3."/>
+      <w:lvlJc w:val="right"/>
+      <w:pPr>
+        <w:ind w:left="2160" w:hanging="180"/>
+      </w:pPr>
+    </w:lvl>
+    <w:lvl w:ilvl="3" w:tplc="0409000F" w:tentative="1">
+      <w:start w:val="1"/>
+      <w:numFmt w:val="decimal"/>
+      <w:lvlText w:val="%4."/>
+      <w:lvlJc w:val="left"/>
+      <w:pPr>
+        <w:ind w:left="2880" w:hanging="360"/>
+      </w:pPr>
+    </w:lvl>
+    <w:lvl w:ilvl="4" w:tplc="04090019" w:tentative="1">
+      <w:start w:val="1"/>
+      <w:numFmt w:val="lowerLetter"/>
+      <w:lvlText w:val="%5."/>
+      <w:lvlJc w:val="left"/>
+      <w:pPr>
+        <w:ind w:left="3600" w:hanging="360"/>
+      </w:pPr>
+    </w:lvl>
+    <w:lvl w:ilvl="5" w:tplc="0409001B" w:tentative="1">
+      <w:start w:val="1"/>
+      <w:numFmt w:val="lowerRoman"/>
+      <w:lvlText w:val="%6."/>
+      <w:lvlJc w:val="right"/>
+      <w:pPr>
+        <w:ind w:left="4320" w:hanging="180"/>
+      </w:pPr>
+    </w:lvl>
+    <w:lvl w:ilvl="6" w:tplc="0409000F" w:tentative="1">
+      <w:start w:val="1"/>
+      <w:numFmt w:val="decimal"/>
+      <w:lvlText w:val="%7."/>
+      <w:lvlJc w:val="left"/>
+      <w:pPr>
+        <w:ind w:left="5040" w:hanging="360"/>
+      </w:pPr>
+    </w:lvl>
+    <w:lvl w:ilvl="7" w:tplc="04090019" w:tentative="1">
+      <w:start w:val="1"/>
+      <w:numFmt w:val="lowerLetter"/>
+      <w:lvlText w:val="%8."/>
+      <w:lvlJc w:val="left"/>
+      <w:pPr>
+        <w:ind w:left="5760" w:hanging="360"/>
+      </w:pPr>
+    </w:lvl>
+    <w:lvl w:ilvl="8" w:tplc="0409001B" w:tentative="1">
+      <w:start w:val="1"/>
+      <w:numFmt w:val="lowerRoman"/>
+      <w:lvlText w:val="%9."/>
+      <w:lvlJc w:val="right"/>
+      <w:pPr>
+        <w:ind w:left="6480" w:hanging="180"/>
+      </w:pPr>
+    </w:lvl>
+  </w:abstractNum>
+  <w:abstractNum w:abstractNumId="4" w15:restartNumberingAfterBreak="0">
+    <w:nsid w:val="49B90F98"/>
+    <w:multiLevelType w:val="hybridMultilevel"/>
+    <w:tmpl w:val="ECEE07EC"/>
+    <w:lvl w:ilvl="0" w:tplc="0409000F">
+      <w:start w:val="1"/>
+      <w:numFmt w:val="decimal"/>
+      <w:lvlText w:val="%1."/>
+      <w:lvlJc w:val="left"/>
+      <w:pPr>
+        <w:ind w:left="720" w:hanging="360"/>
+      </w:pPr>
+    </w:lvl>
+    <w:lvl w:ilvl="1" w:tplc="04090019" w:tentative="1">
+      <w:start w:val="1"/>
+      <w:numFmt w:val="lowerLetter"/>
+      <w:lvlText w:val="%2."/>
+      <w:lvlJc w:val="left"/>
+      <w:pPr>
+        <w:ind w:left="1440" w:hanging="360"/>
+      </w:pPr>
+    </w:lvl>
+    <w:lvl w:ilvl="2" w:tplc="0409001B" w:tentative="1">
+      <w:start w:val="1"/>
+      <w:numFmt w:val="lowerRoman"/>
+      <w:lvlText w:val="%3."/>
+      <w:lvlJc w:val="right"/>
+      <w:pPr>
+        <w:ind w:left="2160" w:hanging="180"/>
+      </w:pPr>
+    </w:lvl>
+    <w:lvl w:ilvl="3" w:tplc="0409000F" w:tentative="1">
+      <w:start w:val="1"/>
+      <w:numFmt w:val="decimal"/>
+      <w:lvlText w:val="%4."/>
+      <w:lvlJc w:val="left"/>
+      <w:pPr>
+        <w:ind w:left="2880" w:hanging="360"/>
+      </w:pPr>
+    </w:lvl>
+    <w:lvl w:ilvl="4" w:tplc="04090019" w:tentative="1">
+      <w:start w:val="1"/>
+      <w:numFmt w:val="lowerLetter"/>
+      <w:lvlText w:val="%5."/>
+      <w:lvlJc w:val="left"/>
+      <w:pPr>
+        <w:ind w:left="3600" w:hanging="360"/>
+      </w:pPr>
+    </w:lvl>
+    <w:lvl w:ilvl="5" w:tplc="0409001B" w:tentative="1">
+      <w:start w:val="1"/>
+      <w:numFmt w:val="lowerRoman"/>
+      <w:lvlText w:val="%6."/>
+      <w:lvlJc w:val="right"/>
+      <w:pPr>
+        <w:ind w:left="4320" w:hanging="180"/>
+      </w:pPr>
+    </w:lvl>
+    <w:lvl w:ilvl="6" w:tplc="0409000F" w:tentative="1">
+      <w:start w:val="1"/>
+      <w:numFmt w:val="decimal"/>
+      <w:lvlText w:val="%7."/>
+      <w:lvlJc w:val="left"/>
+      <w:pPr>
+        <w:ind w:left="5040" w:hanging="360"/>
+      </w:pPr>
+    </w:lvl>
+    <w:lvl w:ilvl="7" w:tplc="04090019" w:tentative="1">
+      <w:start w:val="1"/>
+      <w:numFmt w:val="lowerLetter"/>
+      <w:lvlText w:val="%8."/>
+      <w:lvlJc w:val="left"/>
+      <w:pPr>
+        <w:ind w:left="5760" w:hanging="360"/>
+      </w:pPr>
+    </w:lvl>
+    <w:lvl w:ilvl="8" w:tplc="0409001B" w:tentative="1">
+      <w:start w:val="1"/>
+      <w:numFmt w:val="lowerRoman"/>
+      <w:lvlText w:val="%9."/>
+      <w:lvlJc w:val="right"/>
+      <w:pPr>
+        <w:ind w:left="6480" w:hanging="180"/>
+      </w:pPr>
+    </w:lvl>
+  </w:abstractNum>
+  <w:abstractNum w:abstractNumId="5" w15:restartNumberingAfterBreak="0">
     <w:nsid w:val="4FBD5D84"/>
     <w:multiLevelType w:val="hybridMultilevel"/>
     <w:tmpl w:val="A4EEC44A"/>
@@ -727,7 +1882,7 @@
       </w:rPr>
     </w:lvl>
   </w:abstractNum>
-  <w:abstractNum w:abstractNumId="3" w15:restartNumberingAfterBreak="0">
+  <w:abstractNum w:abstractNumId="6" w15:restartNumberingAfterBreak="0">
     <w:nsid w:val="558B0A91"/>
     <w:multiLevelType w:val="hybridMultilevel"/>
     <w:tmpl w:val="3C5CE27C"/>
@@ -840,7 +1995,120 @@
       </w:rPr>
     </w:lvl>
   </w:abstractNum>
-  <w:abstractNum w:abstractNumId="4" w15:restartNumberingAfterBreak="0">
+  <w:abstractNum w:abstractNumId="7" w15:restartNumberingAfterBreak="0">
+    <w:nsid w:val="5DF6699A"/>
+    <w:multiLevelType w:val="hybridMultilevel"/>
+    <w:tmpl w:val="057CC918"/>
+    <w:lvl w:ilvl="0" w:tplc="04090005">
+      <w:start w:val="1"/>
+      <w:numFmt w:val="bullet"/>
+      <w:lvlText w:val=""/>
+      <w:lvlJc w:val="left"/>
+      <w:pPr>
+        <w:ind w:left="720" w:hanging="360"/>
+      </w:pPr>
+      <w:rPr>
+        <w:rFonts w:ascii="Wingdings" w:hAnsi="Wingdings" w:hint="default"/>
+      </w:rPr>
+    </w:lvl>
+    <w:lvl w:ilvl="1" w:tplc="04090003" w:tentative="1">
+      <w:start w:val="1"/>
+      <w:numFmt w:val="bullet"/>
+      <w:lvlText w:val="o"/>
+      <w:lvlJc w:val="left"/>
+      <w:pPr>
+        <w:ind w:left="1440" w:hanging="360"/>
+      </w:pPr>
+      <w:rPr>
+        <w:rFonts w:ascii="Courier New" w:hAnsi="Courier New" w:cs="Courier New" w:hint="default"/>
+      </w:rPr>
+    </w:lvl>
+    <w:lvl w:ilvl="2" w:tplc="04090005" w:tentative="1">
+      <w:start w:val="1"/>
+      <w:numFmt w:val="bullet"/>
+      <w:lvlText w:val=""/>
+      <w:lvlJc w:val="left"/>
+      <w:pPr>
+        <w:ind w:left="2160" w:hanging="360"/>
+      </w:pPr>
+      <w:rPr>
+        <w:rFonts w:ascii="Wingdings" w:hAnsi="Wingdings" w:hint="default"/>
+      </w:rPr>
+    </w:lvl>
+    <w:lvl w:ilvl="3" w:tplc="04090001" w:tentative="1">
+      <w:start w:val="1"/>
+      <w:numFmt w:val="bullet"/>
+      <w:lvlText w:val=""/>
+      <w:lvlJc w:val="left"/>
+      <w:pPr>
+        <w:ind w:left="2880" w:hanging="360"/>
+      </w:pPr>
+      <w:rPr>
+        <w:rFonts w:ascii="Symbol" w:hAnsi="Symbol" w:hint="default"/>
+      </w:rPr>
+    </w:lvl>
+    <w:lvl w:ilvl="4" w:tplc="04090003" w:tentative="1">
+      <w:start w:val="1"/>
+      <w:numFmt w:val="bullet"/>
+      <w:lvlText w:val="o"/>
+      <w:lvlJc w:val="left"/>
+      <w:pPr>
+        <w:ind w:left="3600" w:hanging="360"/>
+      </w:pPr>
+      <w:rPr>
+        <w:rFonts w:ascii="Courier New" w:hAnsi="Courier New" w:cs="Courier New" w:hint="default"/>
+      </w:rPr>
+    </w:lvl>
+    <w:lvl w:ilvl="5" w:tplc="04090005" w:tentative="1">
+      <w:start w:val="1"/>
+      <w:numFmt w:val="bullet"/>
+      <w:lvlText w:val=""/>
+      <w:lvlJc w:val="left"/>
+      <w:pPr>
+        <w:ind w:left="4320" w:hanging="360"/>
+      </w:pPr>
+      <w:rPr>
+        <w:rFonts w:ascii="Wingdings" w:hAnsi="Wingdings" w:hint="default"/>
+      </w:rPr>
+    </w:lvl>
+    <w:lvl w:ilvl="6" w:tplc="04090001" w:tentative="1">
+      <w:start w:val="1"/>
+      <w:numFmt w:val="bullet"/>
+      <w:lvlText w:val=""/>
+      <w:lvlJc w:val="left"/>
+      <w:pPr>
+        <w:ind w:left="5040" w:hanging="360"/>
+      </w:pPr>
+      <w:rPr>
+        <w:rFonts w:ascii="Symbol" w:hAnsi="Symbol" w:hint="default"/>
+      </w:rPr>
+    </w:lvl>
+    <w:lvl w:ilvl="7" w:tplc="04090003" w:tentative="1">
+      <w:start w:val="1"/>
+      <w:numFmt w:val="bullet"/>
+      <w:lvlText w:val="o"/>
+      <w:lvlJc w:val="left"/>
+      <w:pPr>
+        <w:ind w:left="5760" w:hanging="360"/>
+      </w:pPr>
+      <w:rPr>
+        <w:rFonts w:ascii="Courier New" w:hAnsi="Courier New" w:cs="Courier New" w:hint="default"/>
+      </w:rPr>
+    </w:lvl>
+    <w:lvl w:ilvl="8" w:tplc="04090005" w:tentative="1">
+      <w:start w:val="1"/>
+      <w:numFmt w:val="bullet"/>
+      <w:lvlText w:val=""/>
+      <w:lvlJc w:val="left"/>
+      <w:pPr>
+        <w:ind w:left="6480" w:hanging="360"/>
+      </w:pPr>
+      <w:rPr>
+        <w:rFonts w:ascii="Wingdings" w:hAnsi="Wingdings" w:hint="default"/>
+      </w:rPr>
+    </w:lvl>
+  </w:abstractNum>
+  <w:abstractNum w:abstractNumId="8" w15:restartNumberingAfterBreak="0">
     <w:nsid w:val="625B173D"/>
     <w:multiLevelType w:val="hybridMultilevel"/>
     <w:tmpl w:val="80746116"/>
@@ -954,19 +2222,31 @@
     </w:lvl>
   </w:abstractNum>
   <w:num w:numId="1">
+    <w:abstractNumId w:val="2"/>
+  </w:num>
+  <w:num w:numId="2">
     <w:abstractNumId w:val="1"/>
   </w:num>
-  <w:num w:numId="2">
-    <w:abstractNumId w:val="0"/>
+  <w:num w:numId="3">
+    <w:abstractNumId w:val="6"/>
   </w:num>
-  <w:num w:numId="3">
+  <w:num w:numId="4">
+    <w:abstractNumId w:val="5"/>
+  </w:num>
+  <w:num w:numId="5">
+    <w:abstractNumId w:val="8"/>
+  </w:num>
+  <w:num w:numId="6">
     <w:abstractNumId w:val="3"/>
   </w:num>
-  <w:num w:numId="4">
-    <w:abstractNumId w:val="2"/>
+  <w:num w:numId="7">
+    <w:abstractNumId w:val="4"/>
   </w:num>
-  <w:num w:numId="5">
-    <w:abstractNumId w:val="4"/>
+  <w:num w:numId="8">
+    <w:abstractNumId w:val="7"/>
+  </w:num>
+  <w:num w:numId="9">
+    <w:abstractNumId w:val="0"/>
   </w:num>
 </w:numbering>
 </file>
@@ -1371,7 +2651,6 @@
   <w:style w:type="character" w:default="1" w:styleId="DefaultParagraphFont">
     <w:name w:val="Default Paragraph Font"/>
     <w:uiPriority w:val="1"/>
-    <w:semiHidden/>
     <w:unhideWhenUsed/>
   </w:style>
   <w:style w:type="table" w:default="1" w:styleId="TableNormal">
@@ -1405,6 +2684,73 @@
       <w:ind w:left="720"/>
       <w:contextualSpacing/>
     </w:pPr>
+  </w:style>
+  <w:style w:type="paragraph" w:styleId="Header">
+    <w:name w:val="header"/>
+    <w:basedOn w:val="Normal"/>
+    <w:link w:val="HeaderChar"/>
+    <w:uiPriority w:val="99"/>
+    <w:unhideWhenUsed/>
+    <w:rsid w:val="00F8297C"/>
+    <w:pPr>
+      <w:tabs>
+        <w:tab w:val="center" w:pos="4680"/>
+        <w:tab w:val="right" w:pos="9360"/>
+      </w:tabs>
+      <w:spacing w:after="0" w:line="240" w:lineRule="auto"/>
+    </w:pPr>
+  </w:style>
+  <w:style w:type="character" w:customStyle="1" w:styleId="HeaderChar">
+    <w:name w:val="Header Char"/>
+    <w:basedOn w:val="DefaultParagraphFont"/>
+    <w:link w:val="Header"/>
+    <w:uiPriority w:val="99"/>
+    <w:rsid w:val="00F8297C"/>
+  </w:style>
+  <w:style w:type="paragraph" w:styleId="Footer">
+    <w:name w:val="footer"/>
+    <w:basedOn w:val="Normal"/>
+    <w:link w:val="FooterChar"/>
+    <w:uiPriority w:val="99"/>
+    <w:unhideWhenUsed/>
+    <w:rsid w:val="00F8297C"/>
+    <w:pPr>
+      <w:tabs>
+        <w:tab w:val="center" w:pos="4680"/>
+        <w:tab w:val="right" w:pos="9360"/>
+      </w:tabs>
+      <w:spacing w:after="0" w:line="240" w:lineRule="auto"/>
+    </w:pPr>
+  </w:style>
+  <w:style w:type="character" w:customStyle="1" w:styleId="FooterChar">
+    <w:name w:val="Footer Char"/>
+    <w:basedOn w:val="DefaultParagraphFont"/>
+    <w:link w:val="Footer"/>
+    <w:uiPriority w:val="99"/>
+    <w:rsid w:val="00F8297C"/>
+  </w:style>
+  <w:style w:type="character" w:styleId="Hyperlink">
+    <w:name w:val="Hyperlink"/>
+    <w:basedOn w:val="DefaultParagraphFont"/>
+    <w:uiPriority w:val="99"/>
+    <w:unhideWhenUsed/>
+    <w:rsid w:val="009079B6"/>
+    <w:rPr>
+      <w:color w:val="0563C1" w:themeColor="hyperlink"/>
+      <w:u w:val="single"/>
+    </w:rPr>
+  </w:style>
+  <w:style w:type="character" w:styleId="Mention">
+    <w:name w:val="Mention"/>
+    <w:basedOn w:val="DefaultParagraphFont"/>
+    <w:uiPriority w:val="99"/>
+    <w:semiHidden/>
+    <w:unhideWhenUsed/>
+    <w:rsid w:val="009079B6"/>
+    <w:rPr>
+      <w:color w:val="2B579A"/>
+      <w:shd w:val="clear" w:color="auto" w:fill="E6E6E6"/>
+    </w:rPr>
   </w:style>
 </w:styles>
 </file>

</xml_diff>